<commit_message>
finished with code, finishing approach and screen shots
</commit_message>
<xml_diff>
--- a/Screen_Shots.docx
+++ b/Screen_Shots.docx
@@ -7,16 +7,17 @@
         <w:t>RUNNING OUTPUT:</w:t>
       </w:r>
     </w:p>
+    <w:p/>
     <w:p>
       <w:r>
         <w:rPr>
           <w:noProof/>
         </w:rPr>
         <w:drawing>
-          <wp:inline distT="0" distB="0" distL="0" distR="0" wp14:anchorId="58264801" wp14:editId="79250A1D">
-            <wp:extent cx="6772275" cy="3622010"/>
+          <wp:inline distT="0" distB="0" distL="0" distR="0" wp14:anchorId="58D3F650" wp14:editId="2D18CD8D">
+            <wp:extent cx="5943600" cy="3228340"/>
             <wp:effectExtent l="0" t="0" r="0" b="0"/>
-            <wp:docPr id="3" name="Picture 3"/>
+            <wp:docPr id="1" name="Picture 1"/>
             <wp:cNvGraphicFramePr>
               <a:graphicFrameLocks xmlns:a="http://schemas.openxmlformats.org/drawingml/2006/main" noChangeAspect="1"/>
             </wp:cNvGraphicFramePr>
@@ -36,7 +37,7 @@
                   <pic:spPr>
                     <a:xfrm>
                       <a:off x="0" y="0"/>
-                      <a:ext cx="6793035" cy="3633113"/>
+                      <a:ext cx="5943600" cy="3228340"/>
                     </a:xfrm>
                     <a:prstGeom prst="rect">
                       <a:avLst/>
@@ -49,16 +50,17 @@
         </w:drawing>
       </w:r>
     </w:p>
+    <w:p/>
     <w:p>
       <w:r>
         <w:rPr>
           <w:noProof/>
         </w:rPr>
         <w:drawing>
-          <wp:inline distT="0" distB="0" distL="0" distR="0" wp14:anchorId="4044A6F5" wp14:editId="4913D043">
-            <wp:extent cx="6791325" cy="2318193"/>
-            <wp:effectExtent l="0" t="0" r="0" b="6350"/>
-            <wp:docPr id="4" name="Picture 4"/>
+          <wp:inline distT="0" distB="0" distL="0" distR="0" wp14:anchorId="0391F020" wp14:editId="3503A7DC">
+            <wp:extent cx="5943600" cy="2543175"/>
+            <wp:effectExtent l="0" t="0" r="0" b="9525"/>
+            <wp:docPr id="2" name="Picture 2"/>
             <wp:cNvGraphicFramePr>
               <a:graphicFrameLocks xmlns:a="http://schemas.openxmlformats.org/drawingml/2006/main" noChangeAspect="1"/>
             </wp:cNvGraphicFramePr>
@@ -78,7 +80,7 @@
                   <pic:spPr>
                     <a:xfrm>
                       <a:off x="0" y="0"/>
-                      <a:ext cx="6815575" cy="2326471"/>
+                      <a:ext cx="5943600" cy="2543175"/>
                     </a:xfrm>
                     <a:prstGeom prst="rect">
                       <a:avLst/>
@@ -92,44 +94,17 @@
       </w:r>
     </w:p>
     <w:p/>
-    <w:p/>
-    <w:p/>
-    <w:p/>
-    <w:p/>
-    <w:p>
-      <w:pPr>
-        <w:tabs>
-          <w:tab w:val="left" w:pos="2190"/>
-        </w:tabs>
-      </w:pPr>
-    </w:p>
-    <w:p>
-      <w:r>
-        <w:lastRenderedPageBreak/>
-        <w:t>DICTIONARY ISSUES:</w:t>
-      </w:r>
-    </w:p>
-    <w:p>
-      <w:r>
-        <w:t xml:space="preserve">removeAny(): </w:t>
-      </w:r>
-      <w:r>
-        <w:t>Seems like the returnValue variable reference cannot be passed to the ABag.h function</w:t>
-      </w:r>
-      <w:r>
-        <w:t>, even when attempted to pass as an object rather than an object reference.</w:t>
-      </w:r>
-    </w:p>
     <w:p>
       <w:r>
         <w:rPr>
           <w:noProof/>
         </w:rPr>
+        <w:lastRenderedPageBreak/>
         <w:drawing>
-          <wp:inline distT="0" distB="0" distL="0" distR="0" wp14:anchorId="0628436B" wp14:editId="666F5D13">
-            <wp:extent cx="5943600" cy="3164205"/>
+          <wp:inline distT="0" distB="0" distL="0" distR="0" wp14:anchorId="69B8F6A1" wp14:editId="473342EF">
+            <wp:extent cx="5943600" cy="3584575"/>
             <wp:effectExtent l="0" t="0" r="0" b="0"/>
-            <wp:docPr id="1" name="Picture 1"/>
+            <wp:docPr id="6" name="Picture 6"/>
             <wp:cNvGraphicFramePr>
               <a:graphicFrameLocks xmlns:a="http://schemas.openxmlformats.org/drawingml/2006/main" noChangeAspect="1"/>
             </wp:cNvGraphicFramePr>
@@ -149,7 +124,7 @@
                   <pic:spPr>
                     <a:xfrm>
                       <a:off x="0" y="0"/>
-                      <a:ext cx="5943600" cy="3164205"/>
+                      <a:ext cx="5943600" cy="3584575"/>
                     </a:xfrm>
                     <a:prstGeom prst="rect">
                       <a:avLst/>
@@ -162,58 +137,6 @@
         </w:drawing>
       </w:r>
     </w:p>
-    <w:p>
-      <w:r>
-        <w:t xml:space="preserve">Remove(): </w:t>
-      </w:r>
-      <w:r>
-        <w:t>Acts on the dictionary as desired</w:t>
-      </w:r>
-      <w:r>
-        <w:t xml:space="preserve"> but does not pass the updated returnValue value to the main() class</w:t>
-      </w:r>
-      <w:r>
-        <w:t>, unsure why.</w:t>
-      </w:r>
-    </w:p>
-    <w:p>
-      <w:r>
-        <w:t>R</w:t>
-      </w:r>
-      <w:r>
-        <w:t xml:space="preserve">emoveAny(): </w:t>
-      </w:r>
-      <w:r>
-        <w:t>Acts on the dictionary as desired</w:t>
-      </w:r>
-      <w:r>
-        <w:t xml:space="preserve"> </w:t>
-      </w:r>
-      <w:r>
-        <w:t>but does not pass the updated returnValue value to the main() class</w:t>
-      </w:r>
-      <w:r>
-        <w:t>, unsure why.</w:t>
-      </w:r>
-    </w:p>
-    <w:p>
-      <w:r>
-        <w:t xml:space="preserve">Find(): </w:t>
-      </w:r>
-      <w:r>
-        <w:t>Acts on the dictionary as desired</w:t>
-      </w:r>
-      <w:r>
-        <w:t xml:space="preserve"> </w:t>
-      </w:r>
-      <w:r>
-        <w:t>but does not pass the updated returnValue value to the main() class, unsure why.</w:t>
-      </w:r>
-    </w:p>
-    <w:p/>
-    <w:p/>
-    <w:p/>
-    <w:p/>
     <w:sectPr>
       <w:pgSz w:w="12240" w:h="15840"/>
       <w:pgMar w:top="1440" w:right="1440" w:bottom="1440" w:left="1440" w:header="720" w:footer="720" w:gutter="0"/>

</xml_diff>